<commit_message>
edit word  + tuning
</commit_message>
<xml_diff>
--- a/AcousticModemProjectM2.docx
+++ b/AcousticModemProjectM2.docx
@@ -6,6 +6,20 @@
       <w:pPr>
         <w:pStyle w:val="Titel"/>
         <w:rPr>
+          <w:lang w:val="en-GB"/>
+        </w:rPr>
+      </w:pPr>
+      <w:r>
+        <w:rPr>
+          <w:lang w:val="en-GB"/>
+        </w:rPr>
+        <w:t>Acoustic Modem Project Milestone 2</w:t>
+      </w:r>
+    </w:p>
+    <w:p>
+      <w:pPr>
+        <w:pStyle w:val="Kop1"/>
+        <w:rPr>
           <w:lang w:val="fr-FR"/>
         </w:rPr>
       </w:pPr>
@@ -14,46 +28,19 @@
         <w:rPr>
           <w:lang w:val="fr-FR"/>
         </w:rPr>
-        <w:t>Acoustic</w:t>
+        <w:t>Exercise</w:t>
       </w:r>
       <w:proofErr w:type="spellEnd"/>
       <w:r>
         <w:rPr>
           <w:lang w:val="fr-FR"/>
         </w:rPr>
-        <w:t xml:space="preserve"> Modem Project Milestone 2</w:t>
-      </w:r>
-    </w:p>
-    <w:p>
-      <w:pPr>
-        <w:pStyle w:val="Kop1"/>
-        <w:rPr>
-          <w:lang w:val="fr-FR"/>
-        </w:rPr>
-      </w:pPr>
-      <w:r>
-        <w:rPr>
-          <w:lang w:val="fr-FR"/>
-        </w:rPr>
-        <w:t xml:space="preserve">1 </w:t>
-      </w:r>
-      <w:proofErr w:type="spellStart"/>
-      <w:r>
-        <w:rPr>
-          <w:lang w:val="fr-FR"/>
-        </w:rPr>
-        <w:t>Exercise</w:t>
-      </w:r>
-      <w:proofErr w:type="spellEnd"/>
-      <w:r>
-        <w:rPr>
-          <w:lang w:val="fr-FR"/>
-        </w:rPr>
         <w:t xml:space="preserve"> 3-1: Quadrature amplitude modulation (QAM)</w:t>
       </w:r>
     </w:p>
     <w:p>
       <w:pPr>
+        <w:ind w:left="705" w:hanging="705"/>
         <w:rPr>
           <w:lang w:val="en-GB"/>
         </w:rPr>
@@ -69,7 +56,18 @@
           <w:lang w:val="en-GB"/>
         </w:rPr>
         <w:tab/>
-        <w:t>Max distance</w:t>
+      </w:r>
+      <w:r>
+        <w:rPr>
+          <w:lang w:val="en-GB"/>
+        </w:rPr>
+        <w:t>M</w:t>
+      </w:r>
+      <w:r>
+        <w:rPr>
+          <w:lang w:val="en-GB"/>
+        </w:rPr>
+        <w:t>ax distance</w:t>
       </w:r>
       <w:r>
         <w:rPr>
@@ -95,60 +93,112 @@
         </w:rPr>
         <w:t xml:space="preserve"> peak power</w:t>
       </w:r>
-    </w:p>
-    <w:p>
-      <w:pPr>
-        <w:rPr>
-          <w:lang w:val="en-GB"/>
-        </w:rPr>
-      </w:pPr>
+      <w:r>
+        <w:rPr>
+          <w:lang w:val="en-GB"/>
+        </w:rPr>
+        <w:br/>
+      </w:r>
+      <w:r>
+        <w:rPr>
+          <w:lang w:val="en-GB"/>
+        </w:rPr>
+        <w:t>Average distance: average of distances to</w:t>
+      </w:r>
+      <w:r>
+        <w:rPr>
+          <w:lang w:val="en-GB"/>
+        </w:rPr>
+        <w:t xml:space="preserve"> point</w:t>
+      </w:r>
+      <w:r>
+        <w:rPr>
+          <w:lang w:val="en-GB"/>
+        </w:rPr>
+        <w:t>.</w:t>
+      </w:r>
+      <w:r>
+        <w:rPr>
+          <w:lang w:val="en-GB"/>
+        </w:rPr>
+        <w:br/>
+      </w:r>
+      <w:r>
+        <w:rPr>
+          <w:lang w:val="en-GB"/>
+        </w:rPr>
+        <w:t>Normalization</w:t>
+      </w:r>
+      <w:r>
+        <w:rPr>
+          <w:lang w:val="en-GB"/>
+        </w:rPr>
+        <w:t xml:space="preserve"> factors are the average distances.</w:t>
+      </w:r>
+    </w:p>
+    <w:p>
+      <w:pPr>
+        <w:rPr>
+          <w:lang w:val="en-GB"/>
+        </w:rPr>
+      </w:pPr>
+      <w:r>
+        <w:rPr>
+          <w:lang w:val="en-GB"/>
+        </w:rPr>
+        <w:t>5.</w:t>
+      </w:r>
       <w:r>
         <w:rPr>
           <w:lang w:val="en-GB"/>
         </w:rPr>
         <w:tab/>
-        <w:t>Average distance: average of distances to</w:t>
-      </w:r>
-      <w:r>
-        <w:rPr>
-          <w:lang w:val="en-GB"/>
-        </w:rPr>
-        <w:t xml:space="preserve"> point</w:t>
-      </w:r>
-    </w:p>
-    <w:p>
-      <w:pPr>
-        <w:rPr>
-          <w:lang w:val="en-GB"/>
-        </w:rPr>
-      </w:pPr>
-    </w:p>
-    <w:p>
-      <w:pPr>
-        <w:rPr>
-          <w:lang w:val="en-GB"/>
-        </w:rPr>
-      </w:pPr>
-      <w:r>
-        <w:rPr>
-          <w:lang w:val="en-GB"/>
-        </w:rPr>
-        <w:t>5.</w:t>
+      </w:r>
+      <w:r>
+        <w:rPr>
+          <w:lang w:val="en-GB"/>
+        </w:rPr>
+        <w:t>Trade-off between higher bitrate vs accuracy</w:t>
+      </w:r>
+      <w:r>
+        <w:rPr>
+          <w:lang w:val="en-GB"/>
+        </w:rPr>
+        <w:br/>
       </w:r>
       <w:r>
         <w:rPr>
           <w:lang w:val="en-GB"/>
         </w:rPr>
         <w:tab/>
-        <w:t>Smaller QAM: distance is bigger between points, more precision</w:t>
-      </w:r>
-    </w:p>
-    <w:p>
-      <w:pPr>
-        <w:rPr>
-          <w:lang w:val="en-GB"/>
-        </w:rPr>
-      </w:pPr>
+        <w:t>We can send more bits at a time but the distances decrease. When noise ‘corrupts’ the</w:t>
+      </w:r>
+      <w:r>
+        <w:rPr>
+          <w:lang w:val="en-GB"/>
+        </w:rPr>
+        <w:tab/>
+      </w:r>
+      <w:r>
+        <w:rPr>
+          <w:lang w:val="en-GB"/>
+        </w:rPr>
+        <w:br/>
+      </w:r>
+      <w:r>
+        <w:rPr>
+          <w:lang w:val="en-GB"/>
+        </w:rPr>
+        <w:tab/>
+        <w:t xml:space="preserve">channel, more errors will happen with higher QAM due to smaller distances between QAM </w:t>
+      </w:r>
+      <w:r>
+        <w:rPr>
+          <w:lang w:val="en-GB"/>
+        </w:rPr>
+        <w:tab/>
+        <w:t>points.</w:t>
+      </w:r>
     </w:p>
     <w:p>
       <w:pPr>
@@ -157,87 +207,18 @@
           <w:lang w:val="en-GB"/>
         </w:rPr>
       </w:pPr>
-    </w:p>
-    <w:p>
-      <w:pPr>
-        <w:pStyle w:val="Kop2"/>
-        <w:rPr>
-          <w:lang w:val="en-GB"/>
-        </w:rPr>
-      </w:pPr>
       <w:r>
         <w:rPr>
           <w:rStyle w:val="Kop1Char"/>
-        </w:rPr>
-        <w:t xml:space="preserve">2 </w:t>
-      </w:r>
-      <w:proofErr w:type="spellStart"/>
-      <w:r>
-        <w:rPr>
-          <w:rStyle w:val="Kop1Char"/>
-        </w:rPr>
-        <w:t>Exercise</w:t>
-      </w:r>
-      <w:proofErr w:type="spellEnd"/>
-      <w:r>
-        <w:rPr>
-          <w:rStyle w:val="Kop1Char"/>
-        </w:rPr>
-        <w:t xml:space="preserve"> 3-2: </w:t>
-      </w:r>
-      <w:proofErr w:type="spellStart"/>
-      <w:r>
-        <w:rPr>
-          <w:rStyle w:val="Kop1Char"/>
-        </w:rPr>
-        <w:t>Orthogonal</w:t>
-      </w:r>
-      <w:proofErr w:type="spellEnd"/>
-      <w:r>
-        <w:rPr>
-          <w:rStyle w:val="Kop1Char"/>
-        </w:rPr>
-        <w:t xml:space="preserve"> </w:t>
-      </w:r>
-      <w:proofErr w:type="spellStart"/>
-      <w:r>
-        <w:rPr>
-          <w:rStyle w:val="Kop1Char"/>
-        </w:rPr>
-        <w:t>frequency-division</w:t>
-      </w:r>
-      <w:proofErr w:type="spellEnd"/>
-      <w:r>
-        <w:rPr>
-          <w:rStyle w:val="Kop1Char"/>
-        </w:rPr>
-        <w:t xml:space="preserve"> </w:t>
-      </w:r>
-      <w:proofErr w:type="spellStart"/>
-      <w:r>
-        <w:rPr>
-          <w:rStyle w:val="Kop1Char"/>
-        </w:rPr>
-        <w:t>multiplexing</w:t>
-      </w:r>
-      <w:proofErr w:type="spellEnd"/>
-      <w:r>
-        <w:rPr>
-          <w:rStyle w:val="Kop1Char"/>
-        </w:rPr>
-        <w:t xml:space="preserve"> (OFDM</w:t>
+          <w:lang w:val="en-GB"/>
+        </w:rPr>
+        <w:t>Exercise 3-2: Orthogonal frequency-division multiplexing (OFDM</w:t>
       </w:r>
       <w:r>
         <w:rPr>
           <w:lang w:val="en-GB"/>
         </w:rPr>
         <w:t>)</w:t>
-      </w:r>
-      <w:r>
-        <w:rPr>
-          <w:lang w:val="en-GB"/>
-        </w:rPr>
-        <w:cr/>
       </w:r>
     </w:p>
     <w:p>
@@ -275,7 +256,26 @@
         <w:rPr>
           <w:lang w:val="en-GB"/>
         </w:rPr>
-        <w:t>Number of encoded bits per QAM symbol = M</w:t>
+        <w:t xml:space="preserve">Number of encoded bits per QAM symbol = </w:t>
+      </w:r>
+      <w:r>
+        <w:rPr>
+          <w:lang w:val="en-GB"/>
+        </w:rPr>
+        <w:t>log</w:t>
+      </w:r>
+      <w:r>
+        <w:rPr>
+          <w:vertAlign w:val="subscript"/>
+          <w:lang w:val="en-GB"/>
+        </w:rPr>
+        <w:t>2</w:t>
+      </w:r>
+      <w:r>
+        <w:rPr>
+          <w:lang w:val="en-GB"/>
+        </w:rPr>
+        <w:t>(M)</w:t>
       </w:r>
     </w:p>
     <w:p>
@@ -299,10 +299,8 @@
         <w:rPr>
           <w:lang w:val="en-GB"/>
         </w:rPr>
-        <w:t>(N/2-1)</w:t>
-      </w:r>
-      <w:bookmarkStart w:id="0" w:name="_GoBack"/>
-      <w:bookmarkEnd w:id="0"/>
+        <w:t>(N-L)/2-1</w:t>
+      </w:r>
     </w:p>
     <w:p>
       <w:pPr>
@@ -325,7 +323,859 @@
         <w:rPr>
           <w:lang w:val="en-GB"/>
         </w:rPr>
-        <w:t>fs/(N/2 -1)</w:t>
+        <w:t>f</w:t>
+      </w:r>
+      <w:r>
+        <w:rPr>
+          <w:vertAlign w:val="subscript"/>
+          <w:lang w:val="en-GB"/>
+        </w:rPr>
+        <w:t>s</w:t>
+      </w:r>
+      <w:r>
+        <w:rPr>
+          <w:lang w:val="en-GB"/>
+        </w:rPr>
+        <w:t>/</w:t>
+      </w:r>
+      <w:r>
+        <w:rPr>
+          <w:lang w:val="en-GB"/>
+        </w:rPr>
+        <w:t>DFT</w:t>
+      </w:r>
+    </w:p>
+    <w:p>
+      <w:pPr>
+        <w:pStyle w:val="Lijstalinea"/>
+        <w:numPr>
+          <w:ilvl w:val="0"/>
+          <w:numId w:val="2"/>
+        </w:numPr>
+      </w:pPr>
+      <w:r>
+        <w:t>R</w:t>
+      </w:r>
+      <w:bookmarkStart w:id="0" w:name="_GoBack"/>
+      <w:bookmarkEnd w:id="0"/>
+      <w:r>
+        <w:t>=</w:t>
+      </w:r>
+      <w:proofErr w:type="spellStart"/>
+      <w:r>
+        <w:t>f</w:t>
+      </w:r>
+      <w:r>
+        <w:rPr>
+          <w:vertAlign w:val="subscript"/>
+        </w:rPr>
+        <w:t>s</w:t>
+      </w:r>
+      <w:proofErr w:type="spellEnd"/>
+      <w:r>
+        <w:rPr>
+          <w:vertAlign w:val="subscript"/>
+        </w:rPr>
+        <w:t xml:space="preserve"> </w:t>
+      </w:r>
+      <w:r>
+        <w:t>/</w:t>
+      </w:r>
+      <w:r>
+        <w:t>N</w:t>
+      </w:r>
+      <w:r>
+        <w:t xml:space="preserve"> * log</w:t>
+      </w:r>
+      <w:r>
+        <w:rPr>
+          <w:vertAlign w:val="subscript"/>
+        </w:rPr>
+        <w:t>2</w:t>
+      </w:r>
+      <w:r>
+        <w:t>(M)</w:t>
+      </w:r>
+      <w:r>
+        <w:t>*</w:t>
+      </w:r>
+      <w:r>
+        <w:t xml:space="preserve"> ( </w:t>
+      </w:r>
+      <w:r>
+        <w:t>(N-L)/2-1</w:t>
+      </w:r>
+      <w:r>
+        <w:t>)</w:t>
+      </w:r>
+    </w:p>
+    <w:p>
+      <w:pPr>
+        <w:rPr>
+          <w:lang w:val="en-GB"/>
+        </w:rPr>
+      </w:pPr>
+      <w:r>
+        <w:rPr>
+          <w:lang w:val="en-GB"/>
+        </w:rPr>
+        <w:t>6.</w:t>
+      </w:r>
+      <w:r>
+        <w:rPr>
+          <w:lang w:val="en-GB"/>
+        </w:rPr>
+        <w:tab/>
+        <w:t>b. BER decreases with higher order QAM</w:t>
+      </w:r>
+    </w:p>
+    <w:p>
+      <w:pPr>
+        <w:rPr>
+          <w:lang w:val="en-GB"/>
+        </w:rPr>
+      </w:pPr>
+      <w:r>
+        <w:rPr>
+          <w:lang w:val="en-GB"/>
+        </w:rPr>
+        <w:tab/>
+        <w:t>c. BER decreases with decreasing SNR</w:t>
+      </w:r>
+    </w:p>
+    <w:p>
+      <w:pPr>
+        <w:pStyle w:val="Kop1"/>
+        <w:rPr>
+          <w:lang w:val="en-GB"/>
+        </w:rPr>
+      </w:pPr>
+      <w:r>
+        <w:rPr>
+          <w:lang w:val="en-GB"/>
+        </w:rPr>
+        <w:t>Exercise 4-2: OFDM modulation over acoustic channel</w:t>
+      </w:r>
+    </w:p>
+    <w:p>
+      <w:pPr>
+        <w:rPr>
+          <w:lang w:val="en-GB"/>
+        </w:rPr>
+      </w:pPr>
+      <w:r>
+        <w:rPr>
+          <w:lang w:val="en-GB"/>
+        </w:rPr>
+        <w:t>6.</w:t>
+      </w:r>
+      <w:r>
+        <w:rPr>
+          <w:lang w:val="en-GB"/>
+        </w:rPr>
+        <w:tab/>
+      </w:r>
+      <w:r>
+        <w:rPr>
+          <w:color w:val="FF0000"/>
+          <w:lang w:val="en-GB"/>
+        </w:rPr>
+        <w:t>Check the BER. Explain what you observe. :Matching?</w:t>
+      </w:r>
+    </w:p>
+    <w:p>
+      <w:pPr>
+        <w:rPr>
+          <w:lang w:val="en-GB"/>
+        </w:rPr>
+      </w:pPr>
+      <w:r>
+        <w:rPr>
+          <w:lang w:val="en-GB"/>
+        </w:rPr>
+        <w:t>7.</w:t>
+      </w:r>
+      <w:r>
+        <w:rPr>
+          <w:lang w:val="en-GB"/>
+        </w:rPr>
+        <w:tab/>
+        <w:t>Prefix has to be longer than impulse response h.</w:t>
+      </w:r>
+    </w:p>
+    <w:p>
+      <w:pPr>
+        <w:rPr>
+          <w:lang w:val="en-GB"/>
+        </w:rPr>
+      </w:pPr>
+      <w:r>
+        <w:rPr>
+          <w:lang w:val="en-GB"/>
+        </w:rPr>
+        <w:t>8.</w:t>
+      </w:r>
+      <w:r>
+        <w:rPr>
+          <w:lang w:val="en-GB"/>
+        </w:rPr>
+        <w:tab/>
+        <w:t>Higher SNR = lower BER</w:t>
+      </w:r>
+    </w:p>
+    <w:p>
+      <w:pPr>
+        <w:rPr>
+          <w:lang w:val="en-GB"/>
+        </w:rPr>
+      </w:pPr>
+      <w:r>
+        <w:rPr>
+          <w:lang w:val="en-GB"/>
+        </w:rPr>
+        <w:tab/>
+        <w:t>Higher order of QAM = higher BER</w:t>
+      </w:r>
+    </w:p>
+    <w:p>
+      <w:pPr>
+        <w:rPr>
+          <w:color w:val="FF0000"/>
+          <w:lang w:val="en-GB"/>
+        </w:rPr>
+      </w:pPr>
+      <w:r>
+        <w:rPr>
+          <w:lang w:val="en-GB"/>
+        </w:rPr>
+        <w:tab/>
+      </w:r>
+      <w:r>
+        <w:rPr>
+          <w:color w:val="FF0000"/>
+          <w:lang w:val="en-GB"/>
+        </w:rPr>
+        <w:t>Different channel transfer functions?</w:t>
+      </w:r>
+    </w:p>
+    <w:p>
+      <w:pPr>
+        <w:pStyle w:val="Kop1"/>
+        <w:rPr>
+          <w:lang w:val="en-GB"/>
+        </w:rPr>
+      </w:pPr>
+      <w:r>
+        <w:rPr>
+          <w:lang w:val="en-GB"/>
+        </w:rPr>
+        <w:t>Exercise 4-3: Reducing the BER with ON-OFF bit loading</w:t>
+      </w:r>
+    </w:p>
+    <w:p>
+      <w:pPr>
+        <w:rPr>
+          <w:lang w:val="en-GB"/>
+        </w:rPr>
+      </w:pPr>
+      <w:r>
+        <w:rPr>
+          <w:lang w:val="en-GB"/>
+        </w:rPr>
+        <w:tab/>
+        <w:t xml:space="preserve">The error is </w:t>
+      </w:r>
+      <w:r>
+        <w:rPr>
+          <w:lang w:val="en-GB"/>
+        </w:rPr>
+        <w:t>dependant</w:t>
+      </w:r>
+      <w:r>
+        <w:rPr>
+          <w:lang w:val="en-GB"/>
+        </w:rPr>
+        <w:t xml:space="preserve"> of the channel freq</w:t>
+      </w:r>
+      <w:r>
+        <w:rPr>
+          <w:lang w:val="en-GB"/>
+        </w:rPr>
+        <w:t>uency</w:t>
+      </w:r>
+      <w:r>
+        <w:rPr>
+          <w:lang w:val="en-GB"/>
+        </w:rPr>
+        <w:t xml:space="preserve"> response. High freq</w:t>
+      </w:r>
+      <w:r>
+        <w:rPr>
+          <w:lang w:val="en-GB"/>
+        </w:rPr>
+        <w:t>uency</w:t>
+      </w:r>
+      <w:r>
+        <w:rPr>
+          <w:lang w:val="en-GB"/>
+        </w:rPr>
+        <w:t xml:space="preserve"> response means a better</w:t>
+      </w:r>
+      <w:r>
+        <w:rPr>
+          <w:lang w:val="en-GB"/>
+        </w:rPr>
+        <w:br/>
+      </w:r>
+      <w:r>
+        <w:rPr>
+          <w:lang w:val="en-GB"/>
+        </w:rPr>
+        <w:tab/>
+        <w:t xml:space="preserve">channel, so we have better </w:t>
+      </w:r>
+      <w:r>
+        <w:rPr>
+          <w:lang w:val="en-GB"/>
+        </w:rPr>
+        <w:t>data transmission</w:t>
+      </w:r>
+      <w:r>
+        <w:rPr>
+          <w:lang w:val="en-GB"/>
+        </w:rPr>
+        <w:t>. If we only use these channels we have less</w:t>
+      </w:r>
+      <w:r>
+        <w:rPr>
+          <w:lang w:val="en-GB"/>
+        </w:rPr>
+        <w:tab/>
+        <w:t>errors.</w:t>
+      </w:r>
+    </w:p>
+    <w:p>
+      <w:pPr>
+        <w:rPr>
+          <w:lang w:val="en-GB"/>
+        </w:rPr>
+      </w:pPr>
+      <w:r>
+        <w:rPr>
+          <w:lang w:val="en-GB"/>
+        </w:rPr>
+        <w:tab/>
+        <w:t>Large attenuation on very high and very low freq</w:t>
+      </w:r>
+      <w:r>
+        <w:rPr>
+          <w:lang w:val="en-GB"/>
+        </w:rPr>
+        <w:t>uency</w:t>
+      </w:r>
+      <w:r>
+        <w:rPr>
+          <w:lang w:val="en-GB"/>
+        </w:rPr>
+        <w:t xml:space="preserve"> of </w:t>
+      </w:r>
+      <w:r>
+        <w:rPr>
+          <w:lang w:val="en-GB"/>
+        </w:rPr>
+        <w:t>channel.</w:t>
+      </w:r>
+      <w:r>
+        <w:rPr>
+          <w:lang w:val="en-GB"/>
+        </w:rPr>
+        <w:br/>
+      </w:r>
+      <w:r>
+        <w:rPr>
+          <w:lang w:val="en-GB"/>
+        </w:rPr>
+        <w:tab/>
+      </w:r>
+    </w:p>
+    <w:p>
+      <w:pPr>
+        <w:pStyle w:val="Kop1"/>
+        <w:rPr>
+          <w:lang w:val="en-GB"/>
+        </w:rPr>
+      </w:pPr>
+      <w:r>
+        <w:rPr>
+          <w:lang w:val="en-GB"/>
+        </w:rPr>
+        <w:t>Exercise 4-4: Adaptive bit loading</w:t>
+      </w:r>
+    </w:p>
+    <w:p>
+      <w:pPr>
+        <w:rPr>
+          <w:color w:val="000000" w:themeColor="text1"/>
+          <w:vertAlign w:val="subscript"/>
+          <w:lang w:val="en-GB"/>
+          <w14:shadow w14:blurRad="38100" w14:dist="19050" w14:dir="2700000" w14:sx="100000" w14:sy="100000" w14:kx="0" w14:ky="0" w14:algn="tl">
+            <w14:schemeClr w14:val="dk1">
+              <w14:alpha w14:val="60000"/>
+            </w14:schemeClr>
+          </w14:shadow>
+          <w14:textOutline w14:w="0" w14:cap="flat" w14:cmpd="sng" w14:algn="ctr">
+            <w14:noFill/>
+            <w14:prstDash w14:val="solid"/>
+            <w14:round/>
+          </w14:textOutline>
+        </w:rPr>
+      </w:pPr>
+      <w:r>
+        <w:rPr>
+          <w:lang w:val="en-GB"/>
+        </w:rPr>
+        <w:tab/>
+        <w:t>Using the following relation</w:t>
+      </w:r>
+      <w:r>
+        <w:rPr>
+          <w:color w:val="000000" w:themeColor="text1"/>
+          <w:lang w:val="en-GB"/>
+          <w14:shadow w14:blurRad="38100" w14:dist="19050" w14:dir="2700000" w14:sx="100000" w14:sy="100000" w14:kx="0" w14:ky="0" w14:algn="tl">
+            <w14:schemeClr w14:val="dk1">
+              <w14:alpha w14:val="60000"/>
+            </w14:schemeClr>
+          </w14:shadow>
+          <w14:textOutline w14:w="0" w14:cap="flat" w14:cmpd="sng" w14:algn="ctr">
+            <w14:noFill/>
+            <w14:prstDash w14:val="solid"/>
+            <w14:round/>
+          </w14:textOutline>
+        </w:rPr>
+        <w:t xml:space="preserve">: Y = H*X + N </w:t>
+      </w:r>
+      <w:r>
+        <w:rPr>
+          <w:lang w:val="en-GB"/>
+        </w:rPr>
+        <w:sym w:font="Wingdings" w:char="F0E0"/>
+      </w:r>
+      <w:r>
+        <w:rPr>
+          <w:lang w:val="en-GB"/>
+        </w:rPr>
+        <w:t xml:space="preserve"> for </w:t>
+      </w:r>
+      <w:proofErr w:type="spellStart"/>
+      <w:r>
+        <w:rPr>
+          <w:lang w:val="en-GB"/>
+        </w:rPr>
+        <w:t>Psd</w:t>
+      </w:r>
+      <w:proofErr w:type="spellEnd"/>
+      <w:r>
+        <w:rPr>
+          <w:lang w:val="en-GB"/>
+        </w:rPr>
+        <w:t xml:space="preserve">: </w:t>
+      </w:r>
+      <w:proofErr w:type="spellStart"/>
+      <w:r>
+        <w:rPr>
+          <w:color w:val="000000" w:themeColor="text1"/>
+          <w:lang w:val="en-GB"/>
+          <w14:shadow w14:blurRad="38100" w14:dist="19050" w14:dir="2700000" w14:sx="100000" w14:sy="100000" w14:kx="0" w14:ky="0" w14:algn="tl">
+            <w14:schemeClr w14:val="dk1">
+              <w14:alpha w14:val="60000"/>
+            </w14:schemeClr>
+          </w14:shadow>
+          <w14:textOutline w14:w="0" w14:cap="flat" w14:cmpd="sng" w14:algn="ctr">
+            <w14:noFill/>
+            <w14:prstDash w14:val="solid"/>
+            <w14:round/>
+          </w14:textOutline>
+        </w:rPr>
+        <w:t>P</w:t>
+      </w:r>
+      <w:r>
+        <w:rPr>
+          <w:color w:val="000000" w:themeColor="text1"/>
+          <w:vertAlign w:val="subscript"/>
+          <w:lang w:val="en-GB"/>
+          <w14:shadow w14:blurRad="38100" w14:dist="19050" w14:dir="2700000" w14:sx="100000" w14:sy="100000" w14:kx="0" w14:ky="0" w14:algn="tl">
+            <w14:schemeClr w14:val="dk1">
+              <w14:alpha w14:val="60000"/>
+            </w14:schemeClr>
+          </w14:shadow>
+          <w14:textOutline w14:w="0" w14:cap="flat" w14:cmpd="sng" w14:algn="ctr">
+            <w14:noFill/>
+            <w14:prstDash w14:val="solid"/>
+            <w14:round/>
+          </w14:textOutline>
+        </w:rPr>
+        <w:t>y</w:t>
+      </w:r>
+      <w:proofErr w:type="spellEnd"/>
+      <w:r>
+        <w:rPr>
+          <w:color w:val="000000" w:themeColor="text1"/>
+          <w:lang w:val="en-GB"/>
+          <w14:shadow w14:blurRad="38100" w14:dist="19050" w14:dir="2700000" w14:sx="100000" w14:sy="100000" w14:kx="0" w14:ky="0" w14:algn="tl">
+            <w14:schemeClr w14:val="dk1">
+              <w14:alpha w14:val="60000"/>
+            </w14:schemeClr>
+          </w14:shadow>
+          <w14:textOutline w14:w="0" w14:cap="flat" w14:cmpd="sng" w14:algn="ctr">
+            <w14:noFill/>
+            <w14:prstDash w14:val="solid"/>
+            <w14:round/>
+          </w14:textOutline>
+        </w:rPr>
+        <w:t xml:space="preserve"> = |H|</w:t>
+      </w:r>
+      <w:r>
+        <w:rPr>
+          <w:color w:val="000000" w:themeColor="text1"/>
+          <w:vertAlign w:val="superscript"/>
+          <w:lang w:val="en-GB"/>
+          <w14:shadow w14:blurRad="38100" w14:dist="19050" w14:dir="2700000" w14:sx="100000" w14:sy="100000" w14:kx="0" w14:ky="0" w14:algn="tl">
+            <w14:schemeClr w14:val="dk1">
+              <w14:alpha w14:val="60000"/>
+            </w14:schemeClr>
+          </w14:shadow>
+          <w14:textOutline w14:w="0" w14:cap="flat" w14:cmpd="sng" w14:algn="ctr">
+            <w14:noFill/>
+            <w14:prstDash w14:val="solid"/>
+            <w14:round/>
+          </w14:textOutline>
+        </w:rPr>
+        <w:t>2</w:t>
+      </w:r>
+      <w:r>
+        <w:rPr>
+          <w:color w:val="000000" w:themeColor="text1"/>
+          <w:lang w:val="en-GB"/>
+          <w14:shadow w14:blurRad="38100" w14:dist="19050" w14:dir="2700000" w14:sx="100000" w14:sy="100000" w14:kx="0" w14:ky="0" w14:algn="tl">
+            <w14:schemeClr w14:val="dk1">
+              <w14:alpha w14:val="60000"/>
+            </w14:schemeClr>
+          </w14:shadow>
+          <w14:textOutline w14:w="0" w14:cap="flat" w14:cmpd="sng" w14:algn="ctr">
+            <w14:noFill/>
+            <w14:prstDash w14:val="solid"/>
+            <w14:round/>
+          </w14:textOutline>
+        </w:rPr>
+        <w:t>*P</w:t>
+      </w:r>
+      <w:r>
+        <w:rPr>
+          <w:color w:val="000000" w:themeColor="text1"/>
+          <w:vertAlign w:val="subscript"/>
+          <w:lang w:val="en-GB"/>
+          <w14:shadow w14:blurRad="38100" w14:dist="19050" w14:dir="2700000" w14:sx="100000" w14:sy="100000" w14:kx="0" w14:ky="0" w14:algn="tl">
+            <w14:schemeClr w14:val="dk1">
+              <w14:alpha w14:val="60000"/>
+            </w14:schemeClr>
+          </w14:shadow>
+          <w14:textOutline w14:w="0" w14:cap="flat" w14:cmpd="sng" w14:algn="ctr">
+            <w14:noFill/>
+            <w14:prstDash w14:val="solid"/>
+            <w14:round/>
+          </w14:textOutline>
+        </w:rPr>
+        <w:t>x</w:t>
+      </w:r>
+      <w:r>
+        <w:rPr>
+          <w:color w:val="000000" w:themeColor="text1"/>
+          <w:lang w:val="en-GB"/>
+          <w14:shadow w14:blurRad="38100" w14:dist="19050" w14:dir="2700000" w14:sx="100000" w14:sy="100000" w14:kx="0" w14:ky="0" w14:algn="tl">
+            <w14:schemeClr w14:val="dk1">
+              <w14:alpha w14:val="60000"/>
+            </w14:schemeClr>
+          </w14:shadow>
+          <w14:textOutline w14:w="0" w14:cap="flat" w14:cmpd="sng" w14:algn="ctr">
+            <w14:noFill/>
+            <w14:prstDash w14:val="solid"/>
+            <w14:round/>
+          </w14:textOutline>
+        </w:rPr>
+        <w:t xml:space="preserve"> + </w:t>
+      </w:r>
+      <w:proofErr w:type="spellStart"/>
+      <w:r>
+        <w:rPr>
+          <w:color w:val="000000" w:themeColor="text1"/>
+          <w:lang w:val="en-GB"/>
+          <w14:shadow w14:blurRad="38100" w14:dist="19050" w14:dir="2700000" w14:sx="100000" w14:sy="100000" w14:kx="0" w14:ky="0" w14:algn="tl">
+            <w14:schemeClr w14:val="dk1">
+              <w14:alpha w14:val="60000"/>
+            </w14:schemeClr>
+          </w14:shadow>
+          <w14:textOutline w14:w="0" w14:cap="flat" w14:cmpd="sng" w14:algn="ctr">
+            <w14:noFill/>
+            <w14:prstDash w14:val="solid"/>
+            <w14:round/>
+          </w14:textOutline>
+        </w:rPr>
+        <w:t>P</w:t>
+      </w:r>
+      <w:r>
+        <w:rPr>
+          <w:color w:val="000000" w:themeColor="text1"/>
+          <w:vertAlign w:val="subscript"/>
+          <w:lang w:val="en-GB"/>
+          <w14:shadow w14:blurRad="38100" w14:dist="19050" w14:dir="2700000" w14:sx="100000" w14:sy="100000" w14:kx="0" w14:ky="0" w14:algn="tl">
+            <w14:schemeClr w14:val="dk1">
+              <w14:alpha w14:val="60000"/>
+            </w14:schemeClr>
+          </w14:shadow>
+          <w14:textOutline w14:w="0" w14:cap="flat" w14:cmpd="sng" w14:algn="ctr">
+            <w14:noFill/>
+            <w14:prstDash w14:val="solid"/>
+            <w14:round/>
+          </w14:textOutline>
+        </w:rPr>
+        <w:t>n</w:t>
+      </w:r>
+      <w:proofErr w:type="spellEnd"/>
+    </w:p>
+    <w:p>
+      <w:pPr>
+        <w:rPr>
+          <w:color w:val="000000" w:themeColor="text1"/>
+          <w:vertAlign w:val="subscript"/>
+          <w:lang w:val="en-GB"/>
+          <w14:shadow w14:blurRad="38100" w14:dist="19050" w14:dir="2700000" w14:sx="100000" w14:sy="100000" w14:kx="0" w14:ky="0" w14:algn="tl">
+            <w14:schemeClr w14:val="dk1">
+              <w14:alpha w14:val="60000"/>
+            </w14:schemeClr>
+          </w14:shadow>
+          <w14:textOutline w14:w="0" w14:cap="flat" w14:cmpd="sng" w14:algn="ctr">
+            <w14:noFill/>
+            <w14:prstDash w14:val="solid"/>
+            <w14:round/>
+          </w14:textOutline>
+        </w:rPr>
+      </w:pPr>
+      <w:r>
+        <w:rPr>
+          <w:lang w:val="en-GB"/>
+        </w:rPr>
+        <w:tab/>
+        <w:t xml:space="preserve">Here follows : </w:t>
+      </w:r>
+      <w:proofErr w:type="spellStart"/>
+      <w:r>
+        <w:rPr>
+          <w:color w:val="000000" w:themeColor="text1"/>
+          <w:lang w:val="en-GB"/>
+          <w14:shadow w14:blurRad="38100" w14:dist="19050" w14:dir="2700000" w14:sx="100000" w14:sy="100000" w14:kx="0" w14:ky="0" w14:algn="tl">
+            <w14:schemeClr w14:val="dk1">
+              <w14:alpha w14:val="60000"/>
+            </w14:schemeClr>
+          </w14:shadow>
+          <w14:textOutline w14:w="0" w14:cap="flat" w14:cmpd="sng" w14:algn="ctr">
+            <w14:noFill/>
+            <w14:prstDash w14:val="solid"/>
+            <w14:round/>
+          </w14:textOutline>
+        </w:rPr>
+        <w:t>P</w:t>
+      </w:r>
+      <w:r>
+        <w:rPr>
+          <w:color w:val="000000" w:themeColor="text1"/>
+          <w:vertAlign w:val="subscript"/>
+          <w:lang w:val="en-GB"/>
+          <w14:shadow w14:blurRad="38100" w14:dist="19050" w14:dir="2700000" w14:sx="100000" w14:sy="100000" w14:kx="0" w14:ky="0" w14:algn="tl">
+            <w14:schemeClr w14:val="dk1">
+              <w14:alpha w14:val="60000"/>
+            </w14:schemeClr>
+          </w14:shadow>
+          <w14:textOutline w14:w="0" w14:cap="flat" w14:cmpd="sng" w14:algn="ctr">
+            <w14:noFill/>
+            <w14:prstDash w14:val="solid"/>
+            <w14:round/>
+          </w14:textOutline>
+        </w:rPr>
+        <w:t>n</w:t>
+      </w:r>
+      <w:proofErr w:type="spellEnd"/>
+      <w:r>
+        <w:rPr>
+          <w:color w:val="000000" w:themeColor="text1"/>
+          <w:lang w:val="en-GB"/>
+          <w14:shadow w14:blurRad="38100" w14:dist="19050" w14:dir="2700000" w14:sx="100000" w14:sy="100000" w14:kx="0" w14:ky="0" w14:algn="tl">
+            <w14:schemeClr w14:val="dk1">
+              <w14:alpha w14:val="60000"/>
+            </w14:schemeClr>
+          </w14:shadow>
+          <w14:textOutline w14:w="0" w14:cap="flat" w14:cmpd="sng" w14:algn="ctr">
+            <w14:noFill/>
+            <w14:prstDash w14:val="solid"/>
+            <w14:round/>
+          </w14:textOutline>
+        </w:rPr>
+        <w:t xml:space="preserve"> = </w:t>
+      </w:r>
+      <w:proofErr w:type="spellStart"/>
+      <w:r>
+        <w:rPr>
+          <w:color w:val="000000" w:themeColor="text1"/>
+          <w:lang w:val="en-GB"/>
+          <w14:shadow w14:blurRad="38100" w14:dist="19050" w14:dir="2700000" w14:sx="100000" w14:sy="100000" w14:kx="0" w14:ky="0" w14:algn="tl">
+            <w14:schemeClr w14:val="dk1">
+              <w14:alpha w14:val="60000"/>
+            </w14:schemeClr>
+          </w14:shadow>
+          <w14:textOutline w14:w="0" w14:cap="flat" w14:cmpd="sng" w14:algn="ctr">
+            <w14:noFill/>
+            <w14:prstDash w14:val="solid"/>
+            <w14:round/>
+          </w14:textOutline>
+        </w:rPr>
+        <w:t>P</w:t>
+      </w:r>
+      <w:r>
+        <w:rPr>
+          <w:color w:val="000000" w:themeColor="text1"/>
+          <w:vertAlign w:val="subscript"/>
+          <w:lang w:val="en-GB"/>
+          <w14:shadow w14:blurRad="38100" w14:dist="19050" w14:dir="2700000" w14:sx="100000" w14:sy="100000" w14:kx="0" w14:ky="0" w14:algn="tl">
+            <w14:schemeClr w14:val="dk1">
+              <w14:alpha w14:val="60000"/>
+            </w14:schemeClr>
+          </w14:shadow>
+          <w14:textOutline w14:w="0" w14:cap="flat" w14:cmpd="sng" w14:algn="ctr">
+            <w14:noFill/>
+            <w14:prstDash w14:val="solid"/>
+            <w14:round/>
+          </w14:textOutline>
+        </w:rPr>
+        <w:t>y</w:t>
+      </w:r>
+      <w:proofErr w:type="spellEnd"/>
+      <w:r>
+        <w:rPr>
+          <w:color w:val="000000" w:themeColor="text1"/>
+          <w:lang w:val="en-GB"/>
+          <w14:shadow w14:blurRad="38100" w14:dist="19050" w14:dir="2700000" w14:sx="100000" w14:sy="100000" w14:kx="0" w14:ky="0" w14:algn="tl">
+            <w14:schemeClr w14:val="dk1">
+              <w14:alpha w14:val="60000"/>
+            </w14:schemeClr>
+          </w14:shadow>
+          <w14:textOutline w14:w="0" w14:cap="flat" w14:cmpd="sng" w14:algn="ctr">
+            <w14:noFill/>
+            <w14:prstDash w14:val="solid"/>
+            <w14:round/>
+          </w14:textOutline>
+        </w:rPr>
+        <w:t xml:space="preserve"> - |H|</w:t>
+      </w:r>
+      <w:r>
+        <w:rPr>
+          <w:color w:val="000000" w:themeColor="text1"/>
+          <w:vertAlign w:val="superscript"/>
+          <w:lang w:val="en-GB"/>
+          <w14:shadow w14:blurRad="38100" w14:dist="19050" w14:dir="2700000" w14:sx="100000" w14:sy="100000" w14:kx="0" w14:ky="0" w14:algn="tl">
+            <w14:schemeClr w14:val="dk1">
+              <w14:alpha w14:val="60000"/>
+            </w14:schemeClr>
+          </w14:shadow>
+          <w14:textOutline w14:w="0" w14:cap="flat" w14:cmpd="sng" w14:algn="ctr">
+            <w14:noFill/>
+            <w14:prstDash w14:val="solid"/>
+            <w14:round/>
+          </w14:textOutline>
+        </w:rPr>
+        <w:t>2</w:t>
+      </w:r>
+      <w:r>
+        <w:rPr>
+          <w:color w:val="000000" w:themeColor="text1"/>
+          <w:lang w:val="en-GB"/>
+          <w14:shadow w14:blurRad="38100" w14:dist="19050" w14:dir="2700000" w14:sx="100000" w14:sy="100000" w14:kx="0" w14:ky="0" w14:algn="tl">
+            <w14:schemeClr w14:val="dk1">
+              <w14:alpha w14:val="60000"/>
+            </w14:schemeClr>
+          </w14:shadow>
+          <w14:textOutline w14:w="0" w14:cap="flat" w14:cmpd="sng" w14:algn="ctr">
+            <w14:noFill/>
+            <w14:prstDash w14:val="solid"/>
+            <w14:round/>
+          </w14:textOutline>
+        </w:rPr>
+        <w:t>*P</w:t>
+      </w:r>
+      <w:r>
+        <w:rPr>
+          <w:color w:val="000000" w:themeColor="text1"/>
+          <w:vertAlign w:val="subscript"/>
+          <w:lang w:val="en-GB"/>
+          <w14:shadow w14:blurRad="38100" w14:dist="19050" w14:dir="2700000" w14:sx="100000" w14:sy="100000" w14:kx="0" w14:ky="0" w14:algn="tl">
+            <w14:schemeClr w14:val="dk1">
+              <w14:alpha w14:val="60000"/>
+            </w14:schemeClr>
+          </w14:shadow>
+          <w14:textOutline w14:w="0" w14:cap="flat" w14:cmpd="sng" w14:algn="ctr">
+            <w14:noFill/>
+            <w14:prstDash w14:val="solid"/>
+            <w14:round/>
+          </w14:textOutline>
+        </w:rPr>
+        <w:t>x</w:t>
+      </w:r>
+    </w:p>
+    <w:p>
+      <w:pPr>
+        <w:rPr>
+          <w:color w:val="000000" w:themeColor="text1"/>
+          <w:lang w:val="en-GB"/>
+          <w14:shadow w14:blurRad="38100" w14:dist="19050" w14:dir="2700000" w14:sx="100000" w14:sy="100000" w14:kx="0" w14:ky="0" w14:algn="tl">
+            <w14:schemeClr w14:val="dk1">
+              <w14:alpha w14:val="60000"/>
+            </w14:schemeClr>
+          </w14:shadow>
+          <w14:textOutline w14:w="0" w14:cap="flat" w14:cmpd="sng" w14:algn="ctr">
+            <w14:noFill/>
+            <w14:prstDash w14:val="solid"/>
+            <w14:round/>
+          </w14:textOutline>
+        </w:rPr>
+      </w:pPr>
+      <w:r>
+        <w:rPr>
+          <w:color w:val="000000" w:themeColor="text1"/>
+          <w:vertAlign w:val="subscript"/>
+          <w:lang w:val="en-GB"/>
+          <w14:shadow w14:blurRad="38100" w14:dist="19050" w14:dir="2700000" w14:sx="100000" w14:sy="100000" w14:kx="0" w14:ky="0" w14:algn="tl">
+            <w14:schemeClr w14:val="dk1">
+              <w14:alpha w14:val="60000"/>
+            </w14:schemeClr>
+          </w14:shadow>
+          <w14:textOutline w14:w="0" w14:cap="flat" w14:cmpd="sng" w14:algn="ctr">
+            <w14:noFill/>
+            <w14:prstDash w14:val="solid"/>
+            <w14:round/>
+          </w14:textOutline>
+        </w:rPr>
+        <w:tab/>
+      </w:r>
+      <w:r>
+        <w:rPr>
+          <w:lang w:val="en-GB"/>
+        </w:rPr>
+        <w:t>Using different Gamma’s give other results 10 is for a BER of 10</w:t>
+      </w:r>
+      <w:r>
+        <w:rPr>
+          <w:vertAlign w:val="superscript"/>
+          <w:lang w:val="en-GB"/>
+        </w:rPr>
+        <w:t>-6</w:t>
       </w:r>
     </w:p>
     <w:sectPr>
@@ -565,7 +1415,7 @@
       </w:pPr>
     </w:pPrDefault>
   </w:docDefaults>
-  <w:latentStyles w:defLockedState="0" w:defUIPriority="99" w:defSemiHidden="0" w:defUnhideWhenUsed="0" w:defQFormat="0" w:count="377">
+  <w:latentStyles w:defLockedState="0" w:defUIPriority="99" w:defSemiHidden="0" w:defUnhideWhenUsed="0" w:defQFormat="0" w:count="376">
     <w:lsdException w:name="Normal" w:uiPriority="0" w:qFormat="1"/>
     <w:lsdException w:name="heading 1" w:uiPriority="9" w:qFormat="1"/>
     <w:lsdException w:name="heading 2" w:semiHidden="1" w:uiPriority="9" w:unhideWhenUsed="1" w:qFormat="1"/>
@@ -942,7 +1792,6 @@
     <w:lsdException w:name="Hashtag" w:semiHidden="1" w:unhideWhenUsed="1"/>
     <w:lsdException w:name="Unresolved Mention" w:semiHidden="1" w:unhideWhenUsed="1"/>
     <w:lsdException w:name="Smart Link" w:semiHidden="1" w:unhideWhenUsed="1"/>
-    <w:lsdException w:name="Smart Link Error" w:semiHidden="1" w:unhideWhenUsed="1"/>
   </w:latentStyles>
   <w:style w:type="paragraph" w:default="1" w:styleId="Standaard">
     <w:name w:val="Normal"/>

</xml_diff>